<commit_message>
mis a jour questionnaire
</commit_message>
<xml_diff>
--- a/Questions pour sondage.docx
+++ b/Questions pour sondage.docx
@@ -348,40 +348,20 @@
           <w:lang w:val="fr-CH"/>
         </w:rPr>
       </w:pPr>
-    </w:p>
-    <w:p>
-      <w:pPr>
-        <w:rPr>
-          <w:rFonts w:ascii="Times New Roman" w:eastAsia="Times New Roman" w:hAnsi="Times New Roman" w:cs="Times New Roman"/>
-          <w:lang w:eastAsia="fr-FR"/>
-        </w:rPr>
-      </w:pPr>
-      <w:r>
-        <w:rPr>
-          <w:rFonts w:ascii="HelveticaNeue" w:eastAsia="Times New Roman" w:hAnsi="HelveticaNeue" w:cs="Times New Roman"/>
-          <w:color w:val="444444"/>
-          <w:shd w:val="clear" w:color="auto" w:fill="FFFFFF"/>
-          <w:lang w:eastAsia="fr-FR"/>
-        </w:rPr>
-        <w:t>Quel titre universitaire préparez-vous</w:t>
-      </w:r>
-      <w:r>
-        <w:rPr>
-          <w:rFonts w:ascii="HelveticaNeue" w:eastAsia="Times New Roman" w:hAnsi="HelveticaNeue" w:cs="Times New Roman"/>
-          <w:color w:val="444444"/>
-          <w:shd w:val="clear" w:color="auto" w:fill="FFFFFF"/>
-          <w:lang w:eastAsia="fr-FR"/>
-        </w:rPr>
-        <w:t xml:space="preserve"> </w:t>
-      </w:r>
-      <w:r>
-        <w:rPr>
-          <w:rFonts w:ascii="HelveticaNeue" w:eastAsia="Times New Roman" w:hAnsi="HelveticaNeue" w:cs="Times New Roman"/>
-          <w:color w:val="444444"/>
-          <w:shd w:val="clear" w:color="auto" w:fill="FFFFFF"/>
-          <w:lang w:eastAsia="fr-FR"/>
-        </w:rPr>
-        <w:t>?</w:t>
+      <w:bookmarkStart w:id="0" w:name="_GoBack"/>
+      <w:bookmarkEnd w:id="0"/>
+    </w:p>
+    <w:p>
+      <w:pPr>
+        <w:rPr>
+          <w:lang w:val="fr-CH"/>
+        </w:rPr>
+      </w:pPr>
+      <w:r>
+        <w:rPr>
+          <w:lang w:val="fr-CH"/>
+        </w:rPr>
+        <w:t>Quel titre universitaire préparez-vous ?</w:t>
       </w:r>
     </w:p>
     <w:p>
@@ -392,9 +372,11 @@
           <w:numId w:val="6"/>
         </w:numPr>
       </w:pPr>
+      <w:proofErr w:type="spellStart"/>
       <w:r>
         <w:t>Bachelor</w:t>
       </w:r>
+      <w:proofErr w:type="spellEnd"/>
     </w:p>
     <w:p>
       <w:pPr>
@@ -527,7 +509,31 @@
         <w:rPr>
           <w:lang w:val="fr-CH"/>
         </w:rPr>
-        <w:t>Informations sur les différentes bibliothèques</w:t>
+        <w:t xml:space="preserve">Informations sur les différentes </w:t>
+      </w:r>
+      <w:r>
+        <w:rPr>
+          <w:lang w:val="fr-CH"/>
+        </w:rPr>
+        <w:t>bibliothèques (</w:t>
+      </w:r>
+      <w:r>
+        <w:rPr>
+          <w:lang w:val="fr-CH"/>
+        </w:rPr>
+        <w:t xml:space="preserve">taux de </w:t>
+      </w:r>
+      <w:r>
+        <w:rPr>
+          <w:lang w:val="fr-CH"/>
+        </w:rPr>
+        <w:t>fréquentation</w:t>
+      </w:r>
+      <w:r>
+        <w:rPr>
+          <w:lang w:val="fr-CH"/>
+        </w:rPr>
+        <w:t>, Services, Contact)</w:t>
       </w:r>
     </w:p>
     <w:p>
@@ -545,7 +551,7 @@
         <w:rPr>
           <w:lang w:val="fr-CH"/>
         </w:rPr>
-        <w:t>Informations sur les différents restaurants universitaires</w:t>
+        <w:t>Téléchargement des articles provenant de la plateforme RERO sans VPN</w:t>
       </w:r>
     </w:p>
     <w:p>
@@ -563,8 +569,38 @@
         <w:rPr>
           <w:lang w:val="fr-CH"/>
         </w:rPr>
+        <w:t xml:space="preserve">Informations sur les différents restaurants </w:t>
+      </w:r>
+      <w:r>
+        <w:rPr>
+          <w:lang w:val="fr-CH"/>
+        </w:rPr>
+        <w:t>universitaires (Menu du jour)</w:t>
+      </w:r>
+    </w:p>
+    <w:p>
+      <w:pPr>
+        <w:pStyle w:val="Paragraphedeliste"/>
+        <w:numPr>
+          <w:ilvl w:val="0"/>
+          <w:numId w:val="2"/>
+        </w:numPr>
+        <w:rPr>
+          <w:lang w:val="fr-CH"/>
+        </w:rPr>
+      </w:pPr>
+      <w:r>
+        <w:rPr>
+          <w:lang w:val="fr-CH"/>
+        </w:rPr>
         <w:t>Informations sur les transports à proximités</w:t>
       </w:r>
+      <w:r>
+        <w:rPr>
+          <w:lang w:val="fr-CH"/>
+        </w:rPr>
+        <w:t xml:space="preserve"> (Les lignes de bus les plus proches)</w:t>
+      </w:r>
     </w:p>
     <w:p>
       <w:pPr>
@@ -599,7 +635,7 @@
         <w:rPr>
           <w:lang w:val="fr-CH"/>
         </w:rPr>
-        <w:t>Accès à une partie du portail de l’Unige</w:t>
+        <w:t>Section mes études (les notes de cours, attestation d’inscription, taxes universitaires, horaire et salles d’examen)</w:t>
       </w:r>
     </w:p>
     <w:p>
@@ -617,7 +653,13 @@
         <w:rPr>
           <w:lang w:val="fr-CH"/>
         </w:rPr>
-        <w:t>Géolocalisation et localisation des différents sites universitaires</w:t>
+        <w:t xml:space="preserve">Géolocalisation et localisation des différents sites </w:t>
+      </w:r>
+      <w:r>
+        <w:rPr>
+          <w:lang w:val="fr-CH"/>
+        </w:rPr>
+        <w:t>universitaires (Bâtiments et Instituts universitaires)</w:t>
       </w:r>
     </w:p>
     <w:p>
@@ -653,6 +695,7 @@
         <w:rPr>
           <w:lang w:val="fr-CH"/>
         </w:rPr>
+        <w:lastRenderedPageBreak/>
         <w:t>Aide à la configuration des divers services informatiques (VPN, Mail, Wifi, Activation des Rappels)</w:t>
       </w:r>
     </w:p>
@@ -671,27 +714,32 @@
         <w:rPr>
           <w:lang w:val="fr-CH"/>
         </w:rPr>
-        <w:t>Accès à différentes informations relatant l’université (Radio, Actualités, Journal, Campus …)</w:t>
-      </w:r>
-    </w:p>
-    <w:p>
-      <w:pPr>
-        <w:rPr>
-          <w:lang w:val="fr-CH"/>
-        </w:rPr>
-      </w:pPr>
-    </w:p>
-    <w:p>
-      <w:pPr>
-        <w:rPr>
-          <w:lang w:val="fr-CH"/>
-        </w:rPr>
-      </w:pPr>
-      <w:r>
-        <w:rPr>
-          <w:lang w:val="fr-CH"/>
-        </w:rPr>
-        <w:lastRenderedPageBreak/>
+        <w:t>Section Extra</w:t>
+      </w:r>
+      <w:r>
+        <w:rPr>
+          <w:lang w:val="fr-CH"/>
+        </w:rPr>
+        <w:t xml:space="preserve"> (Radio, Actualités, Journal, Campus …)</w:t>
+      </w:r>
+    </w:p>
+    <w:p>
+      <w:pPr>
+        <w:rPr>
+          <w:lang w:val="fr-CH"/>
+        </w:rPr>
+      </w:pPr>
+    </w:p>
+    <w:p>
+      <w:pPr>
+        <w:rPr>
+          <w:lang w:val="fr-CH"/>
+        </w:rPr>
+      </w:pPr>
+      <w:r>
+        <w:rPr>
+          <w:lang w:val="fr-CH"/>
+        </w:rPr>
         <w:t>Globalement êtes-vous satisfait par les services fournis ?</w:t>
       </w:r>
     </w:p>
@@ -747,7 +795,7 @@
     <w:p/>
     <w:p>
       <w:r>
-        <w:t>Quels seront les services futurs que vous aimeriez voir dans le futur ?</w:t>
+        <w:t>Quels seront les services que vous aimeriez voir dans le futur ?</w:t>
       </w:r>
     </w:p>
     <w:p>
@@ -761,6 +809,9 @@
       <w:r>
         <w:t>Emploi du temps personnalisé (lié au programme du cours)</w:t>
       </w:r>
+      <w:r>
+        <w:t>.</w:t>
+      </w:r>
     </w:p>
     <w:p>
       <w:pPr>
@@ -771,7 +822,16 @@
         </w:numPr>
       </w:pPr>
       <w:r>
-        <w:t>Impression de documents</w:t>
+        <w:rPr>
+          <w:lang w:val="fr-CH"/>
+        </w:rPr>
+        <w:t>Alertes pour inscriptions aux cours et examens</w:t>
+      </w:r>
+      <w:r>
+        <w:rPr>
+          <w:lang w:val="fr-CH"/>
+        </w:rPr>
+        <w:t>.</w:t>
       </w:r>
     </w:p>
     <w:p>
@@ -783,7 +843,28 @@
         </w:numPr>
       </w:pPr>
       <w:r>
-        <w:t>Chat intégré</w:t>
+        <w:rPr>
+          <w:lang w:val="fr-CH"/>
+        </w:rPr>
+        <w:t xml:space="preserve">Alertes changement de salle ou changement d’horaire </w:t>
+      </w:r>
+      <w:r>
+        <w:rPr>
+          <w:lang w:val="fr-CH"/>
+        </w:rPr>
+        <w:t xml:space="preserve">ou annulation </w:t>
+      </w:r>
+      <w:r>
+        <w:rPr>
+          <w:lang w:val="fr-CH"/>
+        </w:rPr>
+        <w:t>d’un</w:t>
+      </w:r>
+      <w:r>
+        <w:rPr>
+          <w:lang w:val="fr-CH"/>
+        </w:rPr>
+        <w:t xml:space="preserve"> cours.</w:t>
       </w:r>
     </w:p>
     <w:p>
@@ -795,10 +876,17 @@
         </w:numPr>
       </w:pPr>
       <w:r>
-        <w:t>Onglet UniEmploi</w:t>
-      </w:r>
-      <w:bookmarkStart w:id="0" w:name="_GoBack"/>
-      <w:bookmarkEnd w:id="0"/>
+        <w:t>Notification provenant de vos professeur</w:t>
+      </w:r>
+      <w:r>
+        <w:t>s</w:t>
+      </w:r>
+      <w:r>
+        <w:t xml:space="preserve"> ou en relation de vos cours</w:t>
+      </w:r>
+      <w:r>
+        <w:t>.</w:t>
+      </w:r>
     </w:p>
     <w:p>
       <w:pPr>
@@ -809,7 +897,34 @@
         </w:numPr>
       </w:pPr>
       <w:r>
-        <w:t>Autres propositions (champs de texte)</w:t>
+        <w:t>Rechargement de la carte étudiante.</w:t>
+      </w:r>
+    </w:p>
+    <w:p>
+      <w:pPr>
+        <w:pStyle w:val="Paragraphedeliste"/>
+        <w:numPr>
+          <w:ilvl w:val="0"/>
+          <w:numId w:val="4"/>
+        </w:numPr>
+      </w:pPr>
+      <w:r>
+        <w:t>Liste d’offre d’emploi</w:t>
+      </w:r>
+      <w:r>
+        <w:t>.</w:t>
+      </w:r>
+    </w:p>
+    <w:p>
+      <w:pPr>
+        <w:pStyle w:val="Paragraphedeliste"/>
+        <w:numPr>
+          <w:ilvl w:val="0"/>
+          <w:numId w:val="4"/>
+        </w:numPr>
+      </w:pPr>
+      <w:r>
+        <w:t>Participez dans le développement, proposez-nous vos idées</w:t>
       </w:r>
     </w:p>
     <w:p/>
@@ -2147,6 +2262,21 @@
     <w:uiPriority w:val="99"/>
     <w:rsid w:val="00FE03E0"/>
   </w:style>
+  <w:style w:type="paragraph" w:styleId="NormalWeb">
+    <w:name w:val="Normal (Web)"/>
+    <w:basedOn w:val="Normal"/>
+    <w:uiPriority w:val="99"/>
+    <w:semiHidden/>
+    <w:unhideWhenUsed/>
+    <w:rsid w:val="0009246C"/>
+    <w:pPr>
+      <w:spacing w:before="100" w:beforeAutospacing="1" w:after="100" w:afterAutospacing="1"/>
+    </w:pPr>
+    <w:rPr>
+      <w:rFonts w:ascii="Times New Roman" w:eastAsia="Times New Roman" w:hAnsi="Times New Roman" w:cs="Times New Roman"/>
+      <w:lang w:val="fr-CH" w:eastAsia="fr-FR"/>
+    </w:rPr>
+  </w:style>
 </w:styles>
 </file>
 

</xml_diff>